<commit_message>
Trabajando con series de tiempo
</commit_message>
<xml_diff>
--- a/Tableau/Sección 1; Conceptos básicos de Tableu, tu primer gráfico de barras/Introducción a Tableau.docx
+++ b/Tableau/Sección 1; Conceptos básicos de Tableu, tu primer gráfico de barras/Introducción a Tableau.docx
@@ -2312,6 +2312,8 @@
       <w:pPr>
         <w:rPr>
           <w:rFonts w:ascii="Times" w:eastAsia="Times" w:hAnsi="Times"/>
+          <w:b/>
+          <w:bCs/>
           <w:color w:val="000000"/>
           <w:sz w:val="20"/>
           <w:szCs w:val="20"/>
@@ -2389,6 +2391,185 @@
         </w:rPr>
         <w:t xml:space="preserve">cuantitativos. </w:t>
       </w:r>
+      <w:r>
+        <w:rPr>
+          <w:rFonts w:ascii="Times" w:eastAsia="Times" w:hAnsi="Times"/>
+          <w:color w:val="000000"/>
+          <w:sz w:val="20"/>
+          <w:szCs w:val="20"/>
+        </w:rPr>
+        <w:t xml:space="preserve">O, para ser más precisos, </w:t>
+      </w:r>
+      <w:r>
+        <w:rPr>
+          <w:rFonts w:ascii="Times" w:eastAsia="Times" w:hAnsi="Times"/>
+          <w:b/>
+          <w:bCs/>
+          <w:color w:val="000000"/>
+          <w:sz w:val="20"/>
+          <w:szCs w:val="20"/>
+        </w:rPr>
+        <w:t>organice</w:t>
+      </w:r>
+      <w:r>
+        <w:rPr>
+          <w:rFonts w:ascii="Times" w:eastAsia="Times" w:hAnsi="Times"/>
+          <w:b/>
+          <w:bCs/>
+          <w:color w:val="000000"/>
+          <w:sz w:val="20"/>
+          <w:szCs w:val="20"/>
+        </w:rPr>
+        <w:t xml:space="preserve"> </w:t>
+      </w:r>
+      <w:r>
+        <w:rPr>
+          <w:rFonts w:ascii="Times" w:eastAsia="Times" w:hAnsi="Times"/>
+          <w:b/>
+          <w:bCs/>
+          <w:color w:val="000000"/>
+          <w:sz w:val="20"/>
+          <w:szCs w:val="20"/>
+        </w:rPr>
+        <w:t>sus campos cualitativos por columna</w:t>
+      </w:r>
+      <w:r>
+        <w:rPr>
+          <w:rFonts w:ascii="Times" w:eastAsia="Times" w:hAnsi="Times"/>
+          <w:b/>
+          <w:bCs/>
+          <w:color w:val="000000"/>
+          <w:sz w:val="20"/>
+          <w:szCs w:val="20"/>
+        </w:rPr>
+        <w:t>s y sus campos cuantitativos por filas.</w:t>
+      </w:r>
+    </w:p>
+    <w:p>
+      <w:pPr>
+        <w:rPr>
+          <w:rFonts w:ascii="Times" w:eastAsia="Times" w:hAnsi="Times"/>
+          <w:color w:val="000000"/>
+          <w:sz w:val="20"/>
+          <w:szCs w:val="20"/>
+        </w:rPr>
+      </w:pPr>
+      <w:r>
+        <w:rPr>
+          <w:rFonts w:ascii="Times" w:eastAsia="Times" w:hAnsi="Times"/>
+          <w:b/>
+          <w:bCs/>
+          <w:color w:val="000000"/>
+          <w:sz w:val="20"/>
+          <w:szCs w:val="20"/>
+        </w:rPr>
+        <w:t xml:space="preserve">Aparte: </w:t>
+      </w:r>
+      <w:r>
+        <w:rPr>
+          <w:rFonts w:ascii="Times" w:eastAsia="Times" w:hAnsi="Times"/>
+          <w:color w:val="000000"/>
+          <w:sz w:val="20"/>
+          <w:szCs w:val="20"/>
+        </w:rPr>
+        <w:t xml:space="preserve">Existen otros tipos de campos o variables que son de tipo </w:t>
+      </w:r>
+      <w:r>
+        <w:rPr>
+          <w:rFonts w:ascii="Times" w:eastAsia="Times" w:hAnsi="Times"/>
+          <w:b/>
+          <w:bCs/>
+          <w:color w:val="000000"/>
+          <w:sz w:val="20"/>
+          <w:szCs w:val="20"/>
+        </w:rPr>
+        <w:t>Temporal</w:t>
+      </w:r>
+      <w:r>
+        <w:rPr>
+          <w:rFonts w:ascii="Times" w:eastAsia="Times" w:hAnsi="Times"/>
+          <w:b/>
+          <w:bCs/>
+          <w:color w:val="000000"/>
+          <w:sz w:val="20"/>
+          <w:szCs w:val="20"/>
+        </w:rPr>
+        <w:t xml:space="preserve">, </w:t>
+      </w:r>
+      <w:r>
+        <w:rPr>
+          <w:rFonts w:ascii="Times" w:eastAsia="Times" w:hAnsi="Times"/>
+          <w:color w:val="000000"/>
+          <w:sz w:val="20"/>
+          <w:szCs w:val="20"/>
+        </w:rPr>
+        <w:t xml:space="preserve">es un tipo de campo </w:t>
+      </w:r>
+      <w:r>
+        <w:rPr>
+          <w:rFonts w:ascii="Times" w:eastAsia="Times" w:hAnsi="Times"/>
+          <w:color w:val="000000"/>
+          <w:sz w:val="20"/>
+          <w:szCs w:val="20"/>
+        </w:rPr>
+        <w:t>cuantitativo</w:t>
+      </w:r>
+      <w:r>
+        <w:rPr>
+          <w:rFonts w:ascii="Times" w:eastAsia="Times" w:hAnsi="Times"/>
+          <w:color w:val="000000"/>
+          <w:sz w:val="20"/>
+          <w:szCs w:val="20"/>
+        </w:rPr>
+        <w:t xml:space="preserve">, al ser tratado como una medida, </w:t>
+      </w:r>
+      <w:r>
+        <w:rPr>
+          <w:rFonts w:ascii="Times" w:eastAsia="Times" w:hAnsi="Times"/>
+          <w:color w:val="000000"/>
+          <w:sz w:val="20"/>
+          <w:szCs w:val="20"/>
+        </w:rPr>
+        <w:t xml:space="preserve">y </w:t>
+      </w:r>
+      <w:r>
+        <w:rPr>
+          <w:rFonts w:ascii="Times" w:eastAsia="Times" w:hAnsi="Times"/>
+          <w:color w:val="000000"/>
+          <w:sz w:val="20"/>
+          <w:szCs w:val="20"/>
+        </w:rPr>
+        <w:t>contienen valores de tiempo o series temporales. Por lo pron</w:t>
+      </w:r>
+      <w:r>
+        <w:rPr>
+          <w:rFonts w:ascii="Times" w:eastAsia="Times" w:hAnsi="Times"/>
+          <w:color w:val="000000"/>
+          <w:sz w:val="20"/>
+          <w:szCs w:val="20"/>
+        </w:rPr>
+        <w:t xml:space="preserve">to sepa que </w:t>
+      </w:r>
+      <w:r>
+        <w:rPr>
+          <w:rFonts w:ascii="Times" w:eastAsia="Times" w:hAnsi="Times"/>
+          <w:b/>
+          <w:bCs/>
+          <w:color w:val="000000"/>
+          <w:sz w:val="20"/>
+          <w:szCs w:val="20"/>
+        </w:rPr>
+        <w:t>las variables temporales se organizan por columnas.</w:t>
+      </w:r>
+      <w:r>
+        <w:rPr>
+          <w:rFonts w:ascii="Times" w:eastAsia="Times" w:hAnsi="Times"/>
+          <w:color w:val="000000"/>
+          <w:sz w:val="20"/>
+          <w:szCs w:val="20"/>
+        </w:rPr>
+        <w:t xml:space="preserve"> </w:t>
+      </w:r>
     </w:p>
     <w:p>
       <w:pPr>
@@ -3073,7 +3254,25 @@
           <w:sz w:val="20"/>
           <w:szCs w:val="20"/>
         </w:rPr>
-        <w:t xml:space="preserve"> en ese caso, si por ejemplo los campos cualitativos </w:t>
+        <w:t xml:space="preserve"> en ese caso, si por ejemplo</w:t>
+      </w:r>
+      <w:r>
+        <w:rPr>
+          <w:rFonts w:ascii="Times" w:eastAsia="Times" w:hAnsi="Times"/>
+          <w:color w:val="000000"/>
+          <w:sz w:val="20"/>
+          <w:szCs w:val="20"/>
+        </w:rPr>
+        <w:t xml:space="preserve"> </w:t>
+      </w:r>
+      <w:r>
+        <w:rPr>
+          <w:rFonts w:ascii="Times" w:eastAsia="Times" w:hAnsi="Times"/>
+          <w:color w:val="000000"/>
+          <w:sz w:val="20"/>
+          <w:szCs w:val="20"/>
+        </w:rPr>
+        <w:t xml:space="preserve">los campos cualitativos </w:t>
       </w:r>
       <w:r>
         <w:rPr>
@@ -3849,6 +4048,7 @@
           <w:sz w:val="20"/>
           <w:szCs w:val="20"/>
         </w:rPr>
+        <w:lastRenderedPageBreak/>
         <w:t xml:space="preserve">Ahora, los datos que nos brinda 'Profit' los podemos personalizar de </w:t>
       </w:r>
       <w:r>
@@ -3925,7 +4125,6 @@
           <w:sz w:val="20"/>
           <w:szCs w:val="20"/>
         </w:rPr>
-        <w:lastRenderedPageBreak/>
         <w:t>En 'Marcas' podemos determinar por ejemplo para este caso, si queremos que los 'Profit' se diferencien por 'Color'; es decir, que la intensidad del color aumente o disminuye en la medida que el valor del '</w:t>
       </w:r>
       <w:r>
@@ -4632,6 +4831,7 @@
           <w:sz w:val="20"/>
           <w:szCs w:val="20"/>
         </w:rPr>
+        <w:lastRenderedPageBreak/>
         <w:t>Primero que todo, debe enfocarse en</w:t>
       </w:r>
       <w:r>
@@ -4904,7 +5104,6 @@
           <w:sz w:val="20"/>
           <w:szCs w:val="20"/>
         </w:rPr>
-        <w:lastRenderedPageBreak/>
         <w:drawing>
           <wp:inline distT="0" distB="0" distL="0" distR="0" wp14:anchorId="0DF1ADD2" wp14:editId="23BBA196">
             <wp:extent cx="1995778" cy="2308705"/>
@@ -5877,17 +6076,6 @@
           <w:color w:val="000000"/>
           <w:sz w:val="20"/>
           <w:szCs w:val="20"/>
-          <w:u w:val="single"/>
-        </w:rPr>
-      </w:pPr>
-    </w:p>
-    <w:p>
-      <w:pPr>
-        <w:rPr>
-          <w:rFonts w:ascii="Times" w:eastAsia="Times" w:hAnsi="Times"/>
-          <w:color w:val="000000"/>
-          <w:sz w:val="20"/>
-          <w:szCs w:val="20"/>
         </w:rPr>
       </w:pPr>
       <w:r>
@@ -6029,16 +6217,6 @@
         </w:rPr>
         <w:t>Relacionar entidades entre sí para extraer información, no datos, para darle un sentido práctico y contextualizado al mundo real a tanta codificación, convertir el código y los datos en información útil y diciente.</w:t>
       </w:r>
-    </w:p>
-    <w:p>
-      <w:pPr>
-        <w:rPr>
-          <w:rFonts w:ascii="Times" w:eastAsia="Times" w:hAnsi="Times"/>
-          <w:color w:val="000000"/>
-          <w:sz w:val="20"/>
-          <w:szCs w:val="20"/>
-        </w:rPr>
-      </w:pPr>
     </w:p>
     <w:p>
       <w:pPr>
@@ -20115,34 +20293,34 @@
       </w:pPr>
     </w:lvl>
   </w:abstractNum>
-  <w:num w:numId="1">
+  <w:num w:numId="1" w16cid:durableId="170141433">
     <w:abstractNumId w:val="0"/>
   </w:num>
-  <w:num w:numId="2">
+  <w:num w:numId="2" w16cid:durableId="1292832043">
     <w:abstractNumId w:val="1"/>
   </w:num>
-  <w:num w:numId="3">
+  <w:num w:numId="3" w16cid:durableId="315690082">
     <w:abstractNumId w:val="4"/>
   </w:num>
-  <w:num w:numId="4">
+  <w:num w:numId="4" w16cid:durableId="241835371">
     <w:abstractNumId w:val="2"/>
   </w:num>
-  <w:num w:numId="5">
+  <w:num w:numId="5" w16cid:durableId="1789279118">
     <w:abstractNumId w:val="3"/>
   </w:num>
-  <w:num w:numId="6">
+  <w:num w:numId="6" w16cid:durableId="512301004">
     <w:abstractNumId w:val="6"/>
   </w:num>
-  <w:num w:numId="7">
+  <w:num w:numId="7" w16cid:durableId="185949183">
     <w:abstractNumId w:val="7"/>
   </w:num>
-  <w:num w:numId="8">
+  <w:num w:numId="8" w16cid:durableId="1837383895">
     <w:abstractNumId w:val="9"/>
   </w:num>
-  <w:num w:numId="9">
+  <w:num w:numId="9" w16cid:durableId="459156961">
     <w:abstractNumId w:val="8"/>
   </w:num>
-  <w:num w:numId="10">
+  <w:num w:numId="10" w16cid:durableId="305473927">
     <w:abstractNumId w:val="5"/>
   </w:num>
 </w:numbering>

</xml_diff>